<commit_message>
Add repository and live website links to Lab 08 documentation
</commit_message>
<xml_diff>
--- a/Lab 08.docx
+++ b/Lab 08.docx
@@ -4022,7 +4022,7 @@
           </mc:Choice>
           <mc:Fallback>
             <w:pict>
-              <v:shape w14:anchorId="60EFE0BA" id="Graphic 5" o:spid="_x0000_s1026" style="position:absolute;margin-left:75.6pt;margin-top:15.95pt;width:461pt;height:2.2pt;z-index:-251659264;visibility:visible;mso-wrap-style:square;mso-wrap-distance-left:0;mso-wrap-distance-top:0;mso-wrap-distance-right:0;mso-wrap-distance-bottom:0;mso-position-horizontal:absolute;mso-position-horizontal-relative:page;mso-position-vertical:absolute;mso-position-vertical-relative:text;v-text-anchor:top" coordsize="5854700,27940" o:gfxdata="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" path="m5854573,l,,,27431r5854573,l5854573,xe" fillcolor="black" stroked="f">
+              <v:shape w14:anchorId="63183D3D" id="Graphic 5" o:spid="_x0000_s1026" style="position:absolute;margin-left:75.6pt;margin-top:15.95pt;width:461pt;height:2.2pt;z-index:-251659264;visibility:visible;mso-wrap-style:square;mso-wrap-distance-left:0;mso-wrap-distance-top:0;mso-wrap-distance-right:0;mso-wrap-distance-bottom:0;mso-position-horizontal:absolute;mso-position-horizontal-relative:page;mso-position-vertical:absolute;mso-position-vertical-relative:text;v-text-anchor:top" coordsize="5854700,27940" o:gfxdata="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" path="m5854573,l,,,27431r5854573,l5854573,xe" fillcolor="black" stroked="f">
                 <v:path arrowok="t"/>
                 <w10:wrap type="topAndBottom" anchorx="page"/>
               </v:shape>
@@ -4984,20 +4984,8 @@
           <w:sz w:val="24"/>
           <w:szCs w:val="24"/>
         </w:rPr>
-        <w:t>data let users = [</w:t>
-      </w:r>
-      <w:proofErr w:type="gramStart"/>
-      <w:r>
-        <w:rPr>
-          <w:rFonts w:ascii="Aptos Display" w:hAnsi="Aptos Display"/>
-          <w:i/>
-          <w:color w:val="1E4D78"/>
-          <w:sz w:val="24"/>
-          <w:szCs w:val="24"/>
-        </w:rPr>
-        <w:t>];</w:t>
-      </w:r>
-      <w:proofErr w:type="gramEnd"/>
+        <w:t>data let users = [];</w:t>
+      </w:r>
     </w:p>
     <w:p>
       <w:pPr>
@@ -5222,7 +5210,6 @@
         <w:t xml:space="preserve">array function </w:t>
       </w:r>
       <w:proofErr w:type="spellStart"/>
-      <w:proofErr w:type="gramStart"/>
       <w:r>
         <w:rPr>
           <w:rFonts w:ascii="Aptos Display" w:hAnsi="Aptos Display"/>
@@ -5242,18 +5229,7 @@
           <w:sz w:val="24"/>
           <w:szCs w:val="24"/>
         </w:rPr>
-        <w:t>(</w:t>
-      </w:r>
-      <w:proofErr w:type="gramEnd"/>
-      <w:r>
-        <w:rPr>
-          <w:rFonts w:ascii="Aptos Display" w:hAnsi="Aptos Display"/>
-          <w:i/>
-          <w:color w:val="1E4D78"/>
-          <w:sz w:val="24"/>
-          <w:szCs w:val="24"/>
-        </w:rPr>
-        <w:t>name, email) {</w:t>
+        <w:t>(name, email) {</w:t>
       </w:r>
     </w:p>
     <w:p>
@@ -5267,49 +5243,15 @@
           <w:szCs w:val="24"/>
         </w:rPr>
       </w:pPr>
-      <w:proofErr w:type="gramStart"/>
-      <w:r>
-        <w:rPr>
-          <w:rFonts w:ascii="Aptos Display" w:hAnsi="Aptos Display"/>
-          <w:i/>
-          <w:color w:val="1E4D78"/>
-          <w:sz w:val="24"/>
-          <w:szCs w:val="24"/>
-        </w:rPr>
-        <w:t>const user</w:t>
-      </w:r>
-      <w:proofErr w:type="gramEnd"/>
-      <w:r>
-        <w:rPr>
-          <w:rFonts w:ascii="Aptos Display" w:hAnsi="Aptos Display"/>
-          <w:i/>
-          <w:color w:val="1E4D78"/>
-          <w:sz w:val="24"/>
-          <w:szCs w:val="24"/>
-        </w:rPr>
-        <w:t xml:space="preserve"> = </w:t>
-      </w:r>
-      <w:proofErr w:type="gramStart"/>
-      <w:r>
-        <w:rPr>
-          <w:rFonts w:ascii="Aptos Display" w:hAnsi="Aptos Display"/>
-          <w:i/>
-          <w:color w:val="1E4D78"/>
-          <w:sz w:val="24"/>
-          <w:szCs w:val="24"/>
-        </w:rPr>
-        <w:t>{ name</w:t>
-      </w:r>
-      <w:proofErr w:type="gramEnd"/>
-      <w:r>
-        <w:rPr>
-          <w:rFonts w:ascii="Aptos Display" w:hAnsi="Aptos Display"/>
-          <w:i/>
-          <w:color w:val="1E4D78"/>
-          <w:sz w:val="24"/>
-          <w:szCs w:val="24"/>
-        </w:rPr>
-        <w:t>:</w:t>
+      <w:r>
+        <w:rPr>
+          <w:rFonts w:ascii="Aptos Display" w:hAnsi="Aptos Display"/>
+          <w:i/>
+          <w:color w:val="1E4D78"/>
+          <w:sz w:val="24"/>
+          <w:szCs w:val="24"/>
+        </w:rPr>
+        <w:t>const user = { name:</w:t>
       </w:r>
       <w:r>
         <w:rPr>
@@ -5367,7 +5309,6 @@
         </w:rPr>
       </w:pPr>
       <w:proofErr w:type="spellStart"/>
-      <w:proofErr w:type="gramStart"/>
       <w:r>
         <w:rPr>
           <w:rFonts w:ascii="Aptos Display" w:hAnsi="Aptos Display"/>
@@ -5380,7 +5321,6 @@
         <w:t>users.push</w:t>
       </w:r>
       <w:proofErr w:type="spellEnd"/>
-      <w:proofErr w:type="gramEnd"/>
       <w:r>
         <w:rPr>
           <w:rFonts w:ascii="Aptos Display" w:hAnsi="Aptos Display"/>
@@ -5390,21 +5330,8 @@
           <w:sz w:val="24"/>
           <w:szCs w:val="24"/>
         </w:rPr>
-        <w:t>(user</w:t>
-      </w:r>
-      <w:proofErr w:type="gramStart"/>
-      <w:r>
-        <w:rPr>
-          <w:rFonts w:ascii="Aptos Display" w:hAnsi="Aptos Display"/>
-          <w:i/>
-          <w:color w:val="1E4D78"/>
-          <w:spacing w:val="-2"/>
-          <w:sz w:val="24"/>
-          <w:szCs w:val="24"/>
-        </w:rPr>
-        <w:t>);</w:t>
-      </w:r>
-      <w:proofErr w:type="gramEnd"/>
+        <w:t>(user);</w:t>
+      </w:r>
     </w:p>
     <w:p>
       <w:pPr>
@@ -5504,7 +5431,6 @@
         <w:t xml:space="preserve"> function with user input </w:t>
       </w:r>
       <w:proofErr w:type="spellStart"/>
-      <w:proofErr w:type="gramStart"/>
       <w:r>
         <w:rPr>
           <w:rFonts w:ascii="Aptos Display" w:hAnsi="Aptos Display"/>
@@ -5524,18 +5450,7 @@
           <w:sz w:val="24"/>
           <w:szCs w:val="24"/>
         </w:rPr>
-        <w:t>(</w:t>
-      </w:r>
-      <w:proofErr w:type="gramEnd"/>
-      <w:r>
-        <w:rPr>
-          <w:rFonts w:ascii="Aptos Display" w:hAnsi="Aptos Display"/>
-          <w:i/>
-          <w:color w:val="1E4D78"/>
-          <w:sz w:val="24"/>
-          <w:szCs w:val="24"/>
-        </w:rPr>
-        <w:t>'John</w:t>
+        <w:t>('John</w:t>
       </w:r>
       <w:r>
         <w:rPr>
@@ -5992,7 +5907,6 @@
         <w:t xml:space="preserve">array function </w:t>
       </w:r>
       <w:proofErr w:type="spellStart"/>
-      <w:proofErr w:type="gramStart"/>
       <w:r>
         <w:rPr>
           <w:rFonts w:ascii="Aptos Display" w:hAnsi="Aptos Display"/>
@@ -6012,29 +5926,7 @@
           <w:sz w:val="24"/>
           <w:szCs w:val="24"/>
         </w:rPr>
-        <w:t>(</w:t>
-      </w:r>
-      <w:proofErr w:type="gramEnd"/>
-      <w:r>
-        <w:rPr>
-          <w:rFonts w:ascii="Aptos Display" w:hAnsi="Aptos Display"/>
-          <w:i/>
-          <w:color w:val="1E4D78"/>
-          <w:sz w:val="24"/>
-          <w:szCs w:val="24"/>
-        </w:rPr>
-        <w:t xml:space="preserve">) </w:t>
-      </w:r>
-      <w:proofErr w:type="gramStart"/>
-      <w:r>
-        <w:rPr>
-          <w:rFonts w:ascii="Aptos Display" w:hAnsi="Aptos Display"/>
-          <w:i/>
-          <w:color w:val="1E4D78"/>
-          <w:sz w:val="24"/>
-          <w:szCs w:val="24"/>
-        </w:rPr>
-        <w:t>{</w:t>
+        <w:t>() {</w:t>
       </w:r>
       <w:r>
         <w:rPr>
@@ -6055,31 +5947,8 @@
           <w:sz w:val="24"/>
           <w:szCs w:val="24"/>
         </w:rPr>
-        <w:t>return</w:t>
-      </w:r>
-      <w:proofErr w:type="gramEnd"/>
-      <w:r>
-        <w:rPr>
-          <w:rFonts w:ascii="Aptos Display" w:hAnsi="Aptos Display"/>
-          <w:i/>
-          <w:color w:val="1E4D78"/>
-          <w:sz w:val="24"/>
-          <w:szCs w:val="24"/>
-        </w:rPr>
-        <w:t xml:space="preserve"> </w:t>
-      </w:r>
-      <w:proofErr w:type="gramStart"/>
-      <w:r>
-        <w:rPr>
-          <w:rFonts w:ascii="Aptos Display" w:hAnsi="Aptos Display"/>
-          <w:i/>
-          <w:color w:val="1E4D78"/>
-          <w:sz w:val="24"/>
-          <w:szCs w:val="24"/>
-        </w:rPr>
-        <w:t>users;</w:t>
-      </w:r>
-      <w:proofErr w:type="gramEnd"/>
+        <w:t>return users;</w:t>
+      </w:r>
     </w:p>
     <w:p>
       <w:pPr>
@@ -6319,7 +6188,6 @@
         <w:t xml:space="preserve"> = </w:t>
       </w:r>
       <w:proofErr w:type="spellStart"/>
-      <w:proofErr w:type="gramStart"/>
       <w:r>
         <w:rPr>
           <w:rFonts w:ascii="Aptos Display" w:hAnsi="Aptos Display"/>
@@ -6339,18 +6207,7 @@
           <w:sz w:val="24"/>
           <w:szCs w:val="24"/>
         </w:rPr>
-        <w:t>(</w:t>
-      </w:r>
-      <w:proofErr w:type="gramEnd"/>
-      <w:r>
-        <w:rPr>
-          <w:rFonts w:ascii="Aptos Display" w:hAnsi="Aptos Display"/>
-          <w:i/>
-          <w:color w:val="1E4D78"/>
-          <w:sz w:val="24"/>
-          <w:szCs w:val="24"/>
-        </w:rPr>
-        <w:t xml:space="preserve">); </w:t>
+        <w:t xml:space="preserve">(); </w:t>
       </w:r>
       <w:r>
         <w:rPr>
@@ -6376,7 +6233,6 @@
         <w:t>allUsers</w:t>
       </w:r>
       <w:proofErr w:type="spellEnd"/>
-      <w:proofErr w:type="gramStart"/>
       <w:r>
         <w:rPr>
           <w:rFonts w:ascii="Aptos Display" w:hAnsi="Aptos Display"/>
@@ -6388,7 +6244,6 @@
         </w:rPr>
         <w:t>);</w:t>
       </w:r>
-      <w:proofErr w:type="gramEnd"/>
     </w:p>
     <w:p>
       <w:pPr>
@@ -6755,7 +6610,6 @@
         <w:t xml:space="preserve"> </w:t>
       </w:r>
       <w:proofErr w:type="spellStart"/>
-      <w:proofErr w:type="gramStart"/>
       <w:r>
         <w:rPr>
           <w:rFonts w:ascii="Aptos Display" w:hAnsi="Aptos Display"/>
@@ -6775,18 +6629,7 @@
           <w:sz w:val="24"/>
           <w:szCs w:val="24"/>
         </w:rPr>
-        <w:t>(</w:t>
-      </w:r>
-      <w:proofErr w:type="gramEnd"/>
-      <w:r>
-        <w:rPr>
-          <w:rFonts w:ascii="Aptos Display" w:hAnsi="Aptos Display"/>
-          <w:i/>
-          <w:color w:val="1E4D78"/>
-          <w:sz w:val="24"/>
-          <w:szCs w:val="24"/>
-        </w:rPr>
-        <w:t>index,</w:t>
+        <w:t>(index,</w:t>
       </w:r>
       <w:r>
         <w:rPr>
@@ -6832,30 +6675,17 @@
         </w:rPr>
         <w:t xml:space="preserve"> </w:t>
       </w:r>
-      <w:proofErr w:type="gramStart"/>
-      <w:r>
-        <w:rPr>
-          <w:rFonts w:ascii="Aptos Display" w:hAnsi="Aptos Display"/>
-          <w:i/>
-          <w:color w:val="1E4D78"/>
-          <w:sz w:val="24"/>
-          <w:szCs w:val="24"/>
-        </w:rPr>
-        <w:t>{ if</w:t>
-      </w:r>
-      <w:proofErr w:type="gramEnd"/>
-      <w:r>
-        <w:rPr>
-          <w:rFonts w:ascii="Aptos Display" w:hAnsi="Aptos Display"/>
-          <w:i/>
-          <w:color w:val="1E4D78"/>
-          <w:sz w:val="24"/>
-          <w:szCs w:val="24"/>
-        </w:rPr>
-        <w:t xml:space="preserve"> (index &gt;= 0 &amp;&amp; index &lt; </w:t>
+      <w:r>
+        <w:rPr>
+          <w:rFonts w:ascii="Aptos Display" w:hAnsi="Aptos Display"/>
+          <w:i/>
+          <w:color w:val="1E4D78"/>
+          <w:sz w:val="24"/>
+          <w:szCs w:val="24"/>
+        </w:rPr>
+        <w:t xml:space="preserve">{ if (index &gt;= 0 &amp;&amp; index &lt; </w:t>
       </w:r>
       <w:proofErr w:type="spellStart"/>
-      <w:proofErr w:type="gramStart"/>
       <w:r>
         <w:rPr>
           <w:rFonts w:ascii="Aptos Display" w:hAnsi="Aptos Display"/>
@@ -6867,7 +6697,6 @@
         <w:t>users.length</w:t>
       </w:r>
       <w:proofErr w:type="spellEnd"/>
-      <w:proofErr w:type="gramEnd"/>
       <w:r>
         <w:rPr>
           <w:rFonts w:ascii="Aptos Display" w:hAnsi="Aptos Display"/>
@@ -6933,7 +6762,6 @@
         <w:t xml:space="preserve"> </w:t>
       </w:r>
       <w:proofErr w:type="spellStart"/>
-      <w:proofErr w:type="gramStart"/>
       <w:r>
         <w:rPr>
           <w:rFonts w:ascii="Aptos Display" w:hAnsi="Aptos Display"/>
@@ -6957,7 +6785,6 @@
         </w:rPr>
         <w:t>;</w:t>
       </w:r>
-      <w:proofErr w:type="gramEnd"/>
     </w:p>
     <w:p>
       <w:pPr>
@@ -7230,7 +7057,6 @@
         <w:t xml:space="preserve">name </w:t>
       </w:r>
       <w:proofErr w:type="spellStart"/>
-      <w:proofErr w:type="gramStart"/>
       <w:r>
         <w:rPr>
           <w:rFonts w:ascii="Aptos Display" w:hAnsi="Aptos Display"/>
@@ -7250,31 +7076,8 @@
           <w:sz w:val="24"/>
           <w:szCs w:val="24"/>
         </w:rPr>
-        <w:t>(</w:t>
-      </w:r>
-      <w:proofErr w:type="gramEnd"/>
-      <w:r>
-        <w:rPr>
-          <w:rFonts w:ascii="Aptos Display" w:hAnsi="Aptos Display"/>
-          <w:i/>
-          <w:color w:val="1E4D78"/>
-          <w:sz w:val="24"/>
-          <w:szCs w:val="24"/>
-        </w:rPr>
-        <w:t>0, 'Jane Doe'</w:t>
-      </w:r>
-      <w:proofErr w:type="gramStart"/>
-      <w:r>
-        <w:rPr>
-          <w:rFonts w:ascii="Aptos Display" w:hAnsi="Aptos Display"/>
-          <w:i/>
-          <w:color w:val="1E4D78"/>
-          <w:sz w:val="24"/>
-          <w:szCs w:val="24"/>
-        </w:rPr>
-        <w:t>);</w:t>
-      </w:r>
-      <w:proofErr w:type="gramEnd"/>
+        <w:t>(0, 'Jane Doe');</w:t>
+      </w:r>
     </w:p>
     <w:p>
       <w:pPr>
@@ -7915,7 +7718,6 @@
         <w:t xml:space="preserve"> </w:t>
       </w:r>
       <w:proofErr w:type="spellStart"/>
-      <w:proofErr w:type="gramStart"/>
       <w:r>
         <w:rPr>
           <w:rFonts w:ascii="Aptos Display" w:hAnsi="Aptos Display"/>
@@ -7927,7 +7729,6 @@
         <w:t>users.length</w:t>
       </w:r>
       <w:proofErr w:type="spellEnd"/>
-      <w:proofErr w:type="gramEnd"/>
       <w:r>
         <w:rPr>
           <w:rFonts w:ascii="Aptos Display" w:hAnsi="Aptos Display"/>
@@ -7949,7 +7750,6 @@
         </w:rPr>
         <w:t xml:space="preserve"> </w:t>
       </w:r>
-      <w:proofErr w:type="gramStart"/>
       <w:r>
         <w:rPr>
           <w:rFonts w:ascii="Aptos Display" w:hAnsi="Aptos Display"/>
@@ -7969,29 +7769,7 @@
           <w:sz w:val="24"/>
           <w:szCs w:val="24"/>
         </w:rPr>
-        <w:t>users</w:t>
-      </w:r>
-      <w:proofErr w:type="gramEnd"/>
-      <w:r>
-        <w:rPr>
-          <w:rFonts w:ascii="Aptos Display" w:hAnsi="Aptos Display"/>
-          <w:i/>
-          <w:color w:val="1E4D78"/>
-          <w:sz w:val="24"/>
-          <w:szCs w:val="24"/>
-        </w:rPr>
-        <w:t>.</w:t>
-      </w:r>
-      <w:proofErr w:type="gramStart"/>
-      <w:r>
-        <w:rPr>
-          <w:rFonts w:ascii="Aptos Display" w:hAnsi="Aptos Display"/>
-          <w:i/>
-          <w:color w:val="1E4D78"/>
-          <w:sz w:val="24"/>
-          <w:szCs w:val="24"/>
-        </w:rPr>
-        <w:t>splice</w:t>
+        <w:t>users.splice</w:t>
       </w:r>
       <w:proofErr w:type="spellEnd"/>
       <w:r>
@@ -8002,31 +7780,8 @@
           <w:sz w:val="24"/>
           <w:szCs w:val="24"/>
         </w:rPr>
-        <w:t>(</w:t>
-      </w:r>
-      <w:proofErr w:type="gramEnd"/>
-      <w:r>
-        <w:rPr>
-          <w:rFonts w:ascii="Aptos Display" w:hAnsi="Aptos Display"/>
-          <w:i/>
-          <w:color w:val="1E4D78"/>
-          <w:sz w:val="24"/>
-          <w:szCs w:val="24"/>
-        </w:rPr>
-        <w:t>index, 1</w:t>
-      </w:r>
-      <w:proofErr w:type="gramStart"/>
-      <w:r>
-        <w:rPr>
-          <w:rFonts w:ascii="Aptos Display" w:hAnsi="Aptos Display"/>
-          <w:i/>
-          <w:color w:val="1E4D78"/>
-          <w:sz w:val="24"/>
-          <w:szCs w:val="24"/>
-        </w:rPr>
-        <w:t>);</w:t>
-      </w:r>
-      <w:proofErr w:type="gramEnd"/>
+        <w:t>(index, 1);</w:t>
+      </w:r>
     </w:p>
     <w:p>
       <w:pPr>
@@ -8278,7 +8033,6 @@
         <w:t xml:space="preserve">user </w:t>
       </w:r>
       <w:proofErr w:type="spellStart"/>
-      <w:proofErr w:type="gramStart"/>
       <w:r>
         <w:rPr>
           <w:rFonts w:ascii="Aptos Display" w:hAnsi="Aptos Display"/>
@@ -8300,33 +8054,8 @@
           <w:sz w:val="24"/>
           <w:szCs w:val="24"/>
         </w:rPr>
-        <w:t>(</w:t>
-      </w:r>
-      <w:proofErr w:type="gramEnd"/>
-      <w:r>
-        <w:rPr>
-          <w:rFonts w:ascii="Aptos Display" w:hAnsi="Aptos Display"/>
-          <w:i/>
-          <w:color w:val="1E4D78"/>
-          <w:spacing w:val="-2"/>
-          <w:sz w:val="24"/>
-          <w:szCs w:val="24"/>
-        </w:rPr>
-        <w:t>0</w:t>
-      </w:r>
-      <w:proofErr w:type="gramStart"/>
-      <w:r>
-        <w:rPr>
-          <w:rFonts w:ascii="Aptos Display" w:hAnsi="Aptos Display"/>
-          <w:i/>
-          <w:color w:val="1E4D78"/>
-          <w:spacing w:val="-2"/>
-          <w:sz w:val="24"/>
-          <w:szCs w:val="24"/>
-        </w:rPr>
-        <w:t>);</w:t>
-      </w:r>
-      <w:proofErr w:type="gramEnd"/>
+        <w:t>(0);</w:t>
+      </w:r>
     </w:p>
     <w:p>
       <w:pPr>
@@ -9361,7 +9090,7 @@
           </mc:Choice>
           <mc:Fallback>
             <w:pict>
-              <v:shape w14:anchorId="3D55C296" id="Graphic 6" o:spid="_x0000_s1026" style="position:absolute;margin-left:75.6pt;margin-top:15.95pt;width:470.5pt;height:2.2pt;z-index:-251657216;visibility:visible;mso-wrap-style:square;mso-wrap-distance-left:0;mso-wrap-distance-top:0;mso-wrap-distance-right:0;mso-wrap-distance-bottom:0;mso-position-horizontal:absolute;mso-position-horizontal-relative:page;mso-position-vertical:absolute;mso-position-vertical-relative:text;v-text-anchor:top" coordsize="5975350,27940" o:gfxdata="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" path="m5974969,l,,,27431r5974969,l5974969,xe" fillcolor="black" stroked="f">
+              <v:shape w14:anchorId="439A5B9A" id="Graphic 6" o:spid="_x0000_s1026" style="position:absolute;margin-left:75.6pt;margin-top:15.95pt;width:470.5pt;height:2.2pt;z-index:-251657216;visibility:visible;mso-wrap-style:square;mso-wrap-distance-left:0;mso-wrap-distance-top:0;mso-wrap-distance-right:0;mso-wrap-distance-bottom:0;mso-position-horizontal:absolute;mso-position-horizontal-relative:page;mso-position-vertical:absolute;mso-position-vertical-relative:text;v-text-anchor:top" coordsize="5975350,27940" o:gfxdata="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" path="m5974969,l,,,27431r5974969,l5974969,xe" fillcolor="black" stroked="f">
                 <v:path arrowok="t"/>
                 <w10:wrap type="topAndBottom" anchorx="page"/>
               </v:shape>
@@ -12944,7 +12673,6 @@
         </w:rPr>
         <w:t xml:space="preserve"> </w:t>
       </w:r>
-      <w:proofErr w:type="gramStart"/>
       <w:r>
         <w:rPr>
           <w:rFonts w:ascii="Aptos Display" w:hAnsi="Aptos Display"/>
@@ -12953,7 +12681,6 @@
         </w:rPr>
         <w:t>persist</w:t>
       </w:r>
-      <w:proofErr w:type="gramEnd"/>
       <w:r>
         <w:rPr>
           <w:rFonts w:ascii="Aptos Display" w:hAnsi="Aptos Display"/>
@@ -14077,6 +13804,23 @@
     </w:p>
     <w:p>
       <w:pPr>
+        <w:rPr>
+          <w:rFonts w:ascii="Aptos Display" w:hAnsi="Aptos Display"/>
+          <w:sz w:val="24"/>
+          <w:szCs w:val="24"/>
+        </w:rPr>
+      </w:pPr>
+      <w:r>
+        <w:rPr>
+          <w:rFonts w:ascii="Aptos Display" w:hAnsi="Aptos Display"/>
+          <w:sz w:val="24"/>
+          <w:szCs w:val="24"/>
+        </w:rPr>
+        <w:br w:type="page"/>
+      </w:r>
+    </w:p>
+    <w:p>
+      <w:pPr>
         <w:pStyle w:val="BodyText"/>
         <w:spacing w:before="45"/>
         <w:rPr>
@@ -14087,177 +13831,37 @@
       </w:pPr>
       <w:r>
         <w:rPr>
-          <w:rFonts w:ascii="Aptos Display" w:hAnsi="Aptos Display"/>
-          <w:noProof/>
-          <w:sz w:val="24"/>
-          <w:szCs w:val="24"/>
+          <w:rFonts w:ascii="Bahnschrift" w:hAnsi="Bahnschrift"/>
+          <w:sz w:val="26"/>
+          <w:szCs w:val="26"/>
         </w:rPr>
         <w:lastRenderedPageBreak/>
-        <mc:AlternateContent>
-          <mc:Choice Requires="wps">
-            <w:drawing>
-              <wp:anchor distT="0" distB="0" distL="0" distR="0" simplePos="0" relativeHeight="251661312" behindDoc="1" locked="0" layoutInCell="1" allowOverlap="1" wp14:anchorId="09DB6A54" wp14:editId="418AD0F0">
-                <wp:simplePos x="0" y="0"/>
-                <wp:positionH relativeFrom="page">
-                  <wp:posOffset>914704</wp:posOffset>
-                </wp:positionH>
-                <wp:positionV relativeFrom="paragraph">
-                  <wp:posOffset>189925</wp:posOffset>
-                </wp:positionV>
-                <wp:extent cx="5944870" cy="159385"/>
-                <wp:effectExtent l="0" t="0" r="0" b="0"/>
-                <wp:wrapTopAndBottom/>
-                <wp:docPr id="7" name="Graphic 7"/>
-                <wp:cNvGraphicFramePr>
-                  <a:graphicFrameLocks xmlns:a="http://schemas.openxmlformats.org/drawingml/2006/main"/>
-                </wp:cNvGraphicFramePr>
-                <a:graphic xmlns:a="http://schemas.openxmlformats.org/drawingml/2006/main">
-                  <a:graphicData uri="http://schemas.microsoft.com/office/word/2010/wordprocessingShape">
-                    <wps:wsp>
-                      <wps:cNvSpPr>
-                        <a:spLocks/>
-                      </wps:cNvSpPr>
-                      <wps:spPr>
-                        <a:xfrm>
-                          <a:off x="0" y="0"/>
-                          <a:ext cx="5944870" cy="159385"/>
-                        </a:xfrm>
-                        <a:custGeom>
-                          <a:avLst/>
-                          <a:gdLst/>
-                          <a:ahLst/>
-                          <a:cxnLst/>
-                          <a:rect l="l" t="t" r="r" b="b"/>
-                          <a:pathLst>
-                            <a:path w="5944870" h="159385">
-                              <a:moveTo>
-                                <a:pt x="5938393" y="152768"/>
-                              </a:moveTo>
-                              <a:lnTo>
-                                <a:pt x="6096" y="152768"/>
-                              </a:lnTo>
-                              <a:lnTo>
-                                <a:pt x="6096" y="6159"/>
-                              </a:lnTo>
-                              <a:lnTo>
-                                <a:pt x="0" y="6159"/>
-                              </a:lnTo>
-                              <a:lnTo>
-                                <a:pt x="0" y="152768"/>
-                              </a:lnTo>
-                              <a:lnTo>
-                                <a:pt x="0" y="158864"/>
-                              </a:lnTo>
-                              <a:lnTo>
-                                <a:pt x="6096" y="158864"/>
-                              </a:lnTo>
-                              <a:lnTo>
-                                <a:pt x="5938393" y="158864"/>
-                              </a:lnTo>
-                              <a:lnTo>
-                                <a:pt x="5938393" y="152768"/>
-                              </a:lnTo>
-                              <a:close/>
-                            </a:path>
-                            <a:path w="5944870" h="159385">
-                              <a:moveTo>
-                                <a:pt x="5938393" y="0"/>
-                              </a:moveTo>
-                              <a:lnTo>
-                                <a:pt x="6096" y="0"/>
-                              </a:lnTo>
-                              <a:lnTo>
-                                <a:pt x="0" y="0"/>
-                              </a:lnTo>
-                              <a:lnTo>
-                                <a:pt x="0" y="6083"/>
-                              </a:lnTo>
-                              <a:lnTo>
-                                <a:pt x="6096" y="6083"/>
-                              </a:lnTo>
-                              <a:lnTo>
-                                <a:pt x="5938393" y="6083"/>
-                              </a:lnTo>
-                              <a:lnTo>
-                                <a:pt x="5938393" y="0"/>
-                              </a:lnTo>
-                              <a:close/>
-                            </a:path>
-                            <a:path w="5944870" h="159385">
-                              <a:moveTo>
-                                <a:pt x="5944552" y="6159"/>
-                              </a:moveTo>
-                              <a:lnTo>
-                                <a:pt x="5938469" y="6159"/>
-                              </a:lnTo>
-                              <a:lnTo>
-                                <a:pt x="5938469" y="152768"/>
-                              </a:lnTo>
-                              <a:lnTo>
-                                <a:pt x="5938469" y="158864"/>
-                              </a:lnTo>
-                              <a:lnTo>
-                                <a:pt x="5944552" y="158864"/>
-                              </a:lnTo>
-                              <a:lnTo>
-                                <a:pt x="5944552" y="152768"/>
-                              </a:lnTo>
-                              <a:lnTo>
-                                <a:pt x="5944552" y="6159"/>
-                              </a:lnTo>
-                              <a:close/>
-                            </a:path>
-                            <a:path w="5944870" h="159385">
-                              <a:moveTo>
-                                <a:pt x="5944552" y="0"/>
-                              </a:moveTo>
-                              <a:lnTo>
-                                <a:pt x="5938469" y="0"/>
-                              </a:lnTo>
-                              <a:lnTo>
-                                <a:pt x="5938469" y="6083"/>
-                              </a:lnTo>
-                              <a:lnTo>
-                                <a:pt x="5944552" y="6083"/>
-                              </a:lnTo>
-                              <a:lnTo>
-                                <a:pt x="5944552" y="0"/>
-                              </a:lnTo>
-                              <a:close/>
-                            </a:path>
-                          </a:pathLst>
-                        </a:custGeom>
-                        <a:solidFill>
-                          <a:srgbClr val="000000"/>
-                        </a:solidFill>
-                      </wps:spPr>
-                      <wps:bodyPr wrap="square" lIns="0" tIns="0" rIns="0" bIns="0" rtlCol="0">
-                        <a:prstTxWarp prst="textNoShape">
-                          <a:avLst/>
-                        </a:prstTxWarp>
-                        <a:noAutofit/>
-                      </wps:bodyPr>
-                    </wps:wsp>
-                  </a:graphicData>
-                </a:graphic>
-              </wp:anchor>
-            </w:drawing>
-          </mc:Choice>
-          <mc:Fallback>
-            <w:pict>
-              <v:shape w14:anchorId="75B884F9" id="Graphic 7" o:spid="_x0000_s1026" style="position:absolute;margin-left:1in;margin-top:14.95pt;width:468.1pt;height:12.55pt;z-index:-251655168;visibility:visible;mso-wrap-style:square;mso-wrap-distance-left:0;mso-wrap-distance-top:0;mso-wrap-distance-right:0;mso-wrap-distance-bottom:0;mso-position-horizontal:absolute;mso-position-horizontal-relative:page;mso-position-vertical:absolute;mso-position-vertical-relative:text;v-text-anchor:top" coordsize="5944870,159385" o:gfxdata="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" path="m5938393,152768r-5932297,l6096,6159,,6159,,152768r,6096l6096,158864r5932297,l5938393,152768xem5938393,l6096,,,,,6083r6096,l5938393,6083r,-6083xem5944552,6159r-6083,l5938469,152768r,6096l5944552,158864r,-6096l5944552,6159xem5944552,r-6083,l5938469,6083r6083,l5944552,xe" fillcolor="black" stroked="f">
-                <v:path arrowok="t"/>
-                <w10:wrap type="topAndBottom" anchorx="page"/>
-              </v:shape>
-            </w:pict>
-          </mc:Fallback>
-        </mc:AlternateContent>
-      </w:r>
+        <w:t>Repository Link:</w:t>
+      </w:r>
+      <w:r>
+        <w:rPr>
+          <w:rFonts w:ascii="Aptos Display" w:hAnsi="Aptos Display"/>
+          <w:sz w:val="24"/>
+          <w:szCs w:val="24"/>
+        </w:rPr>
+        <w:t xml:space="preserve">  </w:t>
+      </w:r>
+      <w:hyperlink r:id="rId11" w:history="1">
+        <w:r>
+          <w:rPr>
+            <w:rStyle w:val="Hyperlink"/>
+            <w:rFonts w:ascii="Bahnschrift" w:hAnsi="Bahnschrift"/>
+            <w:sz w:val="26"/>
+            <w:szCs w:val="26"/>
+          </w:rPr>
+          <w:t>ahmedyar7/Lab8</w:t>
+        </w:r>
+      </w:hyperlink>
     </w:p>
     <w:p>
       <w:pPr>
         <w:pStyle w:val="BodyText"/>
-        <w:spacing w:before="36"/>
+        <w:spacing w:before="45"/>
         <w:rPr>
           <w:rFonts w:ascii="Aptos Display" w:hAnsi="Aptos Display"/>
           <w:sz w:val="24"/>
@@ -14268,285 +13872,51 @@
     <w:p>
       <w:pPr>
         <w:pStyle w:val="BodyText"/>
-        <w:spacing w:line="276" w:lineRule="auto"/>
-        <w:rPr>
-          <w:rFonts w:ascii="Aptos Display" w:hAnsi="Aptos Display"/>
-          <w:sz w:val="24"/>
-          <w:szCs w:val="24"/>
-        </w:rPr>
-      </w:pPr>
-      <w:r>
-        <w:rPr>
-          <w:rFonts w:ascii="Aptos Display" w:hAnsi="Aptos Display"/>
-          <w:sz w:val="24"/>
-          <w:szCs w:val="24"/>
-        </w:rPr>
-        <w:t>Good</w:t>
-      </w:r>
-      <w:r>
-        <w:rPr>
-          <w:rFonts w:ascii="Aptos Display" w:hAnsi="Aptos Display"/>
-          <w:spacing w:val="-2"/>
-          <w:sz w:val="24"/>
-          <w:szCs w:val="24"/>
-        </w:rPr>
-        <w:t xml:space="preserve"> </w:t>
-      </w:r>
-      <w:r>
-        <w:rPr>
-          <w:rFonts w:ascii="Aptos Display" w:hAnsi="Aptos Display"/>
-          <w:sz w:val="24"/>
-          <w:szCs w:val="24"/>
-        </w:rPr>
-        <w:t>luck</w:t>
-      </w:r>
-      <w:r>
-        <w:rPr>
-          <w:rFonts w:ascii="Aptos Display" w:hAnsi="Aptos Display"/>
-          <w:spacing w:val="-3"/>
-          <w:sz w:val="24"/>
-          <w:szCs w:val="24"/>
-        </w:rPr>
-        <w:t xml:space="preserve"> </w:t>
-      </w:r>
-      <w:r>
-        <w:rPr>
-          <w:rFonts w:ascii="Aptos Display" w:hAnsi="Aptos Display"/>
-          <w:sz w:val="24"/>
-          <w:szCs w:val="24"/>
-        </w:rPr>
-        <w:t>with</w:t>
-      </w:r>
-      <w:r>
-        <w:rPr>
-          <w:rFonts w:ascii="Aptos Display" w:hAnsi="Aptos Display"/>
-          <w:spacing w:val="-4"/>
-          <w:sz w:val="24"/>
-          <w:szCs w:val="24"/>
-        </w:rPr>
-        <w:t xml:space="preserve"> </w:t>
-      </w:r>
-      <w:r>
-        <w:rPr>
-          <w:rFonts w:ascii="Aptos Display" w:hAnsi="Aptos Display"/>
-          <w:sz w:val="24"/>
-          <w:szCs w:val="24"/>
-        </w:rPr>
-        <w:t>the</w:t>
-      </w:r>
-      <w:r>
-        <w:rPr>
-          <w:rFonts w:ascii="Aptos Display" w:hAnsi="Aptos Display"/>
-          <w:spacing w:val="-4"/>
-          <w:sz w:val="24"/>
-          <w:szCs w:val="24"/>
-        </w:rPr>
-        <w:t xml:space="preserve"> </w:t>
-      </w:r>
-      <w:r>
-        <w:rPr>
-          <w:rFonts w:ascii="Aptos Display" w:hAnsi="Aptos Display"/>
-          <w:sz w:val="24"/>
-          <w:szCs w:val="24"/>
-        </w:rPr>
-        <w:t>task,</w:t>
-      </w:r>
-      <w:r>
-        <w:rPr>
-          <w:rFonts w:ascii="Aptos Display" w:hAnsi="Aptos Display"/>
-          <w:spacing w:val="-4"/>
-          <w:sz w:val="24"/>
-          <w:szCs w:val="24"/>
-        </w:rPr>
-        <w:t xml:space="preserve"> </w:t>
-      </w:r>
-      <w:r>
-        <w:rPr>
-          <w:rFonts w:ascii="Aptos Display" w:hAnsi="Aptos Display"/>
-          <w:sz w:val="24"/>
-          <w:szCs w:val="24"/>
-        </w:rPr>
-        <w:t>and</w:t>
-      </w:r>
-      <w:r>
-        <w:rPr>
-          <w:rFonts w:ascii="Aptos Display" w:hAnsi="Aptos Display"/>
-          <w:spacing w:val="-4"/>
-          <w:sz w:val="24"/>
-          <w:szCs w:val="24"/>
-        </w:rPr>
-        <w:t xml:space="preserve"> </w:t>
-      </w:r>
-      <w:r>
-        <w:rPr>
-          <w:rFonts w:ascii="Aptos Display" w:hAnsi="Aptos Display"/>
-          <w:sz w:val="24"/>
-          <w:szCs w:val="24"/>
-        </w:rPr>
-        <w:t>enjoy</w:t>
-      </w:r>
-      <w:r>
-        <w:rPr>
-          <w:rFonts w:ascii="Aptos Display" w:hAnsi="Aptos Display"/>
-          <w:spacing w:val="-3"/>
-          <w:sz w:val="24"/>
-          <w:szCs w:val="24"/>
-        </w:rPr>
-        <w:t xml:space="preserve"> </w:t>
-      </w:r>
-      <w:r>
-        <w:rPr>
-          <w:rFonts w:ascii="Aptos Display" w:hAnsi="Aptos Display"/>
-          <w:sz w:val="24"/>
-          <w:szCs w:val="24"/>
-        </w:rPr>
-        <w:t>building</w:t>
-      </w:r>
-      <w:r>
-        <w:rPr>
-          <w:rFonts w:ascii="Aptos Display" w:hAnsi="Aptos Display"/>
-          <w:spacing w:val="-5"/>
-          <w:sz w:val="24"/>
-          <w:szCs w:val="24"/>
-        </w:rPr>
-        <w:t xml:space="preserve"> </w:t>
-      </w:r>
-      <w:r>
-        <w:rPr>
-          <w:rFonts w:ascii="Aptos Display" w:hAnsi="Aptos Display"/>
-          <w:sz w:val="24"/>
-          <w:szCs w:val="24"/>
-        </w:rPr>
-        <w:t>your</w:t>
-      </w:r>
-      <w:r>
-        <w:rPr>
-          <w:rFonts w:ascii="Aptos Display" w:hAnsi="Aptos Display"/>
-          <w:spacing w:val="-4"/>
-          <w:sz w:val="24"/>
-          <w:szCs w:val="24"/>
-        </w:rPr>
-        <w:t xml:space="preserve"> </w:t>
-      </w:r>
-      <w:r>
-        <w:rPr>
-          <w:rFonts w:ascii="Aptos Display" w:hAnsi="Aptos Display"/>
-          <w:sz w:val="24"/>
-          <w:szCs w:val="24"/>
-        </w:rPr>
-        <w:t>Recipe</w:t>
-      </w:r>
-      <w:r>
-        <w:rPr>
-          <w:rFonts w:ascii="Aptos Display" w:hAnsi="Aptos Display"/>
-          <w:spacing w:val="-4"/>
-          <w:sz w:val="24"/>
-          <w:szCs w:val="24"/>
-        </w:rPr>
-        <w:t xml:space="preserve"> </w:t>
-      </w:r>
-      <w:r>
-        <w:rPr>
-          <w:rFonts w:ascii="Aptos Display" w:hAnsi="Aptos Display"/>
-          <w:sz w:val="24"/>
-          <w:szCs w:val="24"/>
-        </w:rPr>
-        <w:t>Management</w:t>
-      </w:r>
-      <w:r>
-        <w:rPr>
-          <w:rFonts w:ascii="Aptos Display" w:hAnsi="Aptos Display"/>
-          <w:spacing w:val="-2"/>
-          <w:sz w:val="24"/>
-          <w:szCs w:val="24"/>
-        </w:rPr>
-        <w:t xml:space="preserve"> </w:t>
-      </w:r>
-      <w:r>
-        <w:rPr>
-          <w:rFonts w:ascii="Aptos Display" w:hAnsi="Aptos Display"/>
-          <w:sz w:val="24"/>
-          <w:szCs w:val="24"/>
-        </w:rPr>
-        <w:t>System</w:t>
-      </w:r>
-      <w:r>
-        <w:rPr>
-          <w:rFonts w:ascii="Aptos Display" w:hAnsi="Aptos Display"/>
-          <w:spacing w:val="-4"/>
-          <w:sz w:val="24"/>
-          <w:szCs w:val="24"/>
-        </w:rPr>
-        <w:t xml:space="preserve"> </w:t>
-      </w:r>
-      <w:r>
-        <w:rPr>
-          <w:rFonts w:ascii="Aptos Display" w:hAnsi="Aptos Display"/>
-          <w:sz w:val="24"/>
-          <w:szCs w:val="24"/>
-        </w:rPr>
-        <w:t>using</w:t>
-      </w:r>
-      <w:r>
-        <w:rPr>
-          <w:rFonts w:ascii="Aptos Display" w:hAnsi="Aptos Display"/>
-          <w:spacing w:val="-5"/>
-          <w:sz w:val="24"/>
-          <w:szCs w:val="24"/>
-        </w:rPr>
-        <w:t xml:space="preserve"> </w:t>
-      </w:r>
-      <w:r>
-        <w:rPr>
-          <w:rFonts w:ascii="Aptos Display" w:hAnsi="Aptos Display"/>
-          <w:sz w:val="24"/>
-          <w:szCs w:val="24"/>
-        </w:rPr>
-        <w:t>HTML,</w:t>
-      </w:r>
-      <w:r>
-        <w:rPr>
-          <w:rFonts w:ascii="Aptos Display" w:hAnsi="Aptos Display"/>
-          <w:spacing w:val="-4"/>
-          <w:sz w:val="24"/>
-          <w:szCs w:val="24"/>
-        </w:rPr>
-        <w:t xml:space="preserve"> </w:t>
-      </w:r>
-      <w:r>
-        <w:rPr>
-          <w:rFonts w:ascii="Aptos Display" w:hAnsi="Aptos Display"/>
-          <w:sz w:val="24"/>
-          <w:szCs w:val="24"/>
-        </w:rPr>
-        <w:t>CSS,</w:t>
-      </w:r>
-      <w:r>
-        <w:rPr>
-          <w:rFonts w:ascii="Aptos Display" w:hAnsi="Aptos Display"/>
-          <w:spacing w:val="-4"/>
-          <w:sz w:val="24"/>
-          <w:szCs w:val="24"/>
-        </w:rPr>
-        <w:t xml:space="preserve"> </w:t>
-      </w:r>
-      <w:r>
-        <w:rPr>
-          <w:rFonts w:ascii="Aptos Display" w:hAnsi="Aptos Display"/>
-          <w:sz w:val="24"/>
-          <w:szCs w:val="24"/>
-        </w:rPr>
-        <w:t xml:space="preserve">and </w:t>
-      </w:r>
-      <w:r>
-        <w:rPr>
-          <w:rFonts w:ascii="Aptos Display" w:hAnsi="Aptos Display"/>
-          <w:spacing w:val="-2"/>
-          <w:sz w:val="24"/>
-          <w:szCs w:val="24"/>
-        </w:rPr>
-        <w:t>JavaScript!</w:t>
-      </w:r>
+        <w:spacing w:before="45"/>
+        <w:rPr>
+          <w:rFonts w:ascii="Bahnschrift" w:hAnsi="Bahnschrift"/>
+          <w:sz w:val="26"/>
+          <w:szCs w:val="26"/>
+        </w:rPr>
+      </w:pPr>
+      <w:r>
+        <w:rPr>
+          <w:rFonts w:ascii="Bahnschrift" w:hAnsi="Bahnschrift"/>
+          <w:sz w:val="26"/>
+          <w:szCs w:val="26"/>
+        </w:rPr>
+        <w:t>Live Website Link:</w:t>
+      </w:r>
+      <w:r>
+        <w:rPr>
+          <w:rFonts w:ascii="Bahnschrift" w:hAnsi="Bahnschrift"/>
+          <w:sz w:val="26"/>
+          <w:szCs w:val="26"/>
+        </w:rPr>
+        <w:t xml:space="preserve"> </w:t>
+      </w:r>
+      <w:hyperlink r:id="rId12" w:history="1">
+        <w:r>
+          <w:rPr>
+            <w:rStyle w:val="Hyperlink"/>
+            <w:rFonts w:ascii="Bahnschrift" w:hAnsi="Bahnschrift"/>
+            <w:sz w:val="26"/>
+            <w:szCs w:val="26"/>
+          </w:rPr>
+          <w:t>Recipe Management System</w:t>
+        </w:r>
+      </w:hyperlink>
+    </w:p>
+    <w:p>
+      <w:pPr>
+        <w:pStyle w:val="BodyText"/>
+        <w:spacing w:before="45"/>
+        <w:rPr>
+          <w:rFonts w:ascii="Aptos Display" w:hAnsi="Aptos Display"/>
+          <w:sz w:val="24"/>
+          <w:szCs w:val="24"/>
+        </w:rPr>
+      </w:pPr>
     </w:p>
     <w:sectPr>
       <w:pgSz w:w="12240" w:h="15840"/>
@@ -14661,7 +14031,7 @@
         </mc:Choice>
         <mc:Fallback>
           <w:pict>
-            <v:shape w14:anchorId="7286FB56" id="Graphic 3" o:spid="_x0000_s1026" style="position:absolute;margin-left:70.6pt;margin-top:729.45pt;width:470.95pt;height:.5pt;z-index:-251659264;visibility:visible;mso-wrap-style:square;mso-wrap-distance-left:0;mso-wrap-distance-top:0;mso-wrap-distance-right:0;mso-wrap-distance-bottom:0;mso-position-horizontal:absolute;mso-position-horizontal-relative:page;mso-position-vertical:absolute;mso-position-vertical-relative:page;v-text-anchor:top" coordsize="5981065,6350" o:gfxdata="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" path="m5981065,l,,,6096r5981065,l5981065,xe" fillcolor="#d9d9d9" stroked="f">
+            <v:shape w14:anchorId="5BFC0FF8" id="Graphic 3" o:spid="_x0000_s1026" style="position:absolute;margin-left:70.6pt;margin-top:729.45pt;width:470.95pt;height:.5pt;z-index:-251659264;visibility:visible;mso-wrap-style:square;mso-wrap-distance-left:0;mso-wrap-distance-top:0;mso-wrap-distance-right:0;mso-wrap-distance-bottom:0;mso-position-horizontal:absolute;mso-position-horizontal-relative:page;mso-position-vertical:absolute;mso-position-vertical-relative:page;v-text-anchor:top" coordsize="5981065,6350" o:gfxdata="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" path="m5981065,l,,,6096r5981065,l5981065,xe" fillcolor="#d9d9d9" stroked="f">
               <v:path arrowok="t"/>
               <w10:wrap anchorx="page" anchory="page"/>
             </v:shape>
@@ -16502,6 +15872,29 @@
       </w:tcPr>
     </w:tblStylePr>
   </w:style>
+  <w:style w:type="character" w:styleId="Hyperlink">
+    <w:name w:val="Hyperlink"/>
+    <w:basedOn w:val="DefaultParagraphFont"/>
+    <w:uiPriority w:val="99"/>
+    <w:unhideWhenUsed/>
+    <w:rsid w:val="00BC62D2"/>
+    <w:rPr>
+      <w:color w:val="0000FF" w:themeColor="hyperlink"/>
+      <w:u w:val="single"/>
+    </w:rPr>
+  </w:style>
+  <w:style w:type="character" w:styleId="UnresolvedMention">
+    <w:name w:val="Unresolved Mention"/>
+    <w:basedOn w:val="DefaultParagraphFont"/>
+    <w:uiPriority w:val="99"/>
+    <w:semiHidden/>
+    <w:unhideWhenUsed/>
+    <w:rsid w:val="00BC62D2"/>
+    <w:rPr>
+      <w:color w:val="605E5C"/>
+      <w:shd w:val="clear" w:color="auto" w:fill="E1DFDD"/>
+    </w:rPr>
+  </w:style>
 </w:styles>
 </file>
 

</xml_diff>